<commit_message>
Prva verzija dijagrama aktivnosti
</commit_message>
<xml_diff>
--- a/Specijalni slučajevi.docx
+++ b/Specijalni slučajevi.docx
@@ -75,8 +75,6 @@
       <w:r>
         <w:t xml:space="preserve">e </w:t>
       </w:r>
-      <w:bookmarkStart w:id="0" w:name="_GoBack"/>
-      <w:bookmarkEnd w:id="0"/>
       <w:r>
         <w:t>sastoji od niza koraka. Prvi korak je popunjavanje forme sa osnovnim podacima korisnika te unos BMI podataka. Drugi korak je odabir kategorije ishrane</w:t>
       </w:r>
@@ -116,7 +114,15 @@
         <w:jc w:val="both"/>
       </w:pPr>
       <w:r>
-        <w:t>Ukoliko korisnik ne posjeduje profil prikazuje mu se specijalna stranica za registraciju koja se ssastoji od niza koraka. Prvi korak je popunjavanje forme sa osnovnim podacima korisnika te unos BMI podataka ( visina, težina, količina aktivnosti, mršanje/povećanje mišične mase ). Drugi korak je odabir kategorije ishrane (gluten free, ketogenic, vegetarian, lacto-vegetarian, ovo-vegetarian, vegan, pescetarian, paleo, primal, whole30). Svaka kategorija sadrži opis. Treći korak je isključivanje odrđenih sastojaka ili jela iz plana</w:t>
+        <w:t>Ukoliko korisnik ne posjeduje profil prikazuje mu se specijalna st</w:t>
+      </w:r>
+      <w:r>
+        <w:t xml:space="preserve">ranica za registraciju koja se </w:t>
+      </w:r>
+      <w:bookmarkStart w:id="0" w:name="_GoBack"/>
+      <w:bookmarkEnd w:id="0"/>
+      <w:r>
+        <w:t>sastoji od niza koraka. Prvi korak je popunjavanje forme sa osnovnim podacima korisnika te unos BMI podataka ( visina, težina, količina aktivnosti, mršanje/povećanje mišične mase ). Drugi korak je odabir kategorije ishrane (gluten free, ketogenic, vegetarian, lacto-vegetarian, ovo-vegetarian, vegan, pescetarian, paleo, primal, whole30). Svaka kategorija sadrži opis. Treći korak je isključivanje odrđenih sastojaka ili jela iz plana</w:t>
       </w:r>
       <w:r>
         <w:t xml:space="preserve"> (</w:t>
@@ -182,7 +188,16 @@
       </w:r>
       <w:r>
         <w:lastRenderedPageBreak/>
-        <w:t>za brisanje zaposlenika iz sistema. Nakon toga traži zamjenu za istog te unosi novog zaposlenika u sistem. Unosi njegove podatke te sistem vrši validaciju istih. Ukoliko su podaci ispravni novi zaposleni se prikazuje u listi istih.</w:t>
+        <w:t>za brisanje zaposlenika iz sistema. Nakon toga traži zamjenu za istog te unosi novog zaposlenika u sistem. Unosi njegove podatke te sistem vrši validaciju istih.</w:t>
+      </w:r>
+      <w:r>
+        <w:t xml:space="preserve"> </w:t>
+      </w:r>
+      <w:r>
+        <w:t>Ukoliko su podaci ispravni novi zaposleni se prikazuje u listi istih.</w:t>
+      </w:r>
+      <w:r>
+        <w:t xml:space="preserve"> Također, salje se potvrda o kreiranju profila novom zaposlenom. Sistem ocekuje potvrdu od strane zaposlenog u trajanju od 7 dana. Ukoliko potvrda ne stigne u roku sistem opet vrsi slanje. </w:t>
       </w:r>
     </w:p>
     <w:p/>

</xml_diff>